<commit_message>
Updated the file setup of the system
</commit_message>
<xml_diff>
--- a/Deliverables/Documentation/Setup of the system.docx
+++ b/Deliverables/Documentation/Setup of the system.docx
@@ -340,7 +340,44 @@
           <w:shd w:val="clear" w:color="auto" w:fill="auto"/>
           <w:lang w:val="en-US" w:eastAsia="de-DE"/>
         </w:rPr>
-        <w:t xml:space="preserve"> also located in the folder SQL-Scripts to create all needed views</w:t>
+        <w:t xml:space="preserve"> also located in the folder SQL-Scripts </w:t>
+      </w:r>
+      <w:r>
+        <w:rPr>
+          <w:rStyle w:val="berschrift2Zchn"/>
+          <w:rFonts w:eastAsia="Times New Roman" w:cs="Times New Roman"/>
+          <w:b/>
+          <w:caps w:val="0"/>
+          <w:spacing w:val="0"/>
+          <w:szCs w:val="22"/>
+          <w:shd w:val="clear" w:color="auto" w:fill="auto"/>
+          <w:lang w:val="en-US" w:eastAsia="de-DE"/>
+        </w:rPr>
+        <w:t>two times</w:t>
+      </w:r>
+      <w:r>
+        <w:rPr>
+          <w:rStyle w:val="berschrift2Zchn"/>
+          <w:rFonts w:eastAsia="Times New Roman" w:cs="Times New Roman"/>
+          <w:caps w:val="0"/>
+          <w:spacing w:val="0"/>
+          <w:szCs w:val="22"/>
+          <w:shd w:val="clear" w:color="auto" w:fill="auto"/>
+          <w:lang w:val="en-US" w:eastAsia="de-DE"/>
+        </w:rPr>
+        <w:t xml:space="preserve"> </w:t>
+      </w:r>
+      <w:r>
+        <w:rPr>
+          <w:rStyle w:val="berschrift2Zchn"/>
+          <w:rFonts w:eastAsia="Times New Roman" w:cs="Times New Roman"/>
+          <w:caps w:val="0"/>
+          <w:spacing w:val="0"/>
+          <w:szCs w:val="22"/>
+          <w:shd w:val="clear" w:color="auto" w:fill="auto"/>
+          <w:lang w:val="en-US" w:eastAsia="de-DE"/>
+        </w:rPr>
+        <w:t>to create all needed views</w:t>
       </w:r>
     </w:p>
     <w:p>
@@ -370,8 +407,10 @@
           <w:shd w:val="clear" w:color="auto" w:fill="auto"/>
           <w:lang w:val="en-US" w:eastAsia="de-DE"/>
         </w:rPr>
-        <w:t>Create and start a new website using the Microsoft IIS Manager. Please do not forget to make sure that the website will have at least read and write rights to the database.</w:t>
-      </w:r>
+        <w:t>If you want to use the voting you have to run the script AddDataForElection2017.sql (located in the folder SQL-Scripts). This is needed to add the relevant data for the election 2017 because you can only vote for this election. For this purpose the data from 2013 is used.</w:t>
+      </w:r>
+      <w:bookmarkStart w:id="0" w:name="_GoBack"/>
+      <w:bookmarkEnd w:id="0"/>
     </w:p>
     <w:p>
       <w:pPr>
@@ -400,85 +439,7 @@
           <w:shd w:val="clear" w:color="auto" w:fill="auto"/>
           <w:lang w:val="en-US" w:eastAsia="de-DE"/>
         </w:rPr>
-        <w:t xml:space="preserve">Copy the content of the folder </w:t>
-      </w:r>
-      <w:proofErr w:type="spellStart"/>
-      <w:r>
-        <w:rPr>
-          <w:rStyle w:val="berschrift2Zchn"/>
-          <w:rFonts w:eastAsia="Times New Roman" w:cs="Times New Roman"/>
-          <w:caps w:val="0"/>
-          <w:spacing w:val="0"/>
-          <w:szCs w:val="22"/>
-          <w:shd w:val="clear" w:color="auto" w:fill="auto"/>
-          <w:lang w:val="en-US" w:eastAsia="de-DE"/>
-        </w:rPr>
-        <w:t>ElectionTool</w:t>
-      </w:r>
-      <w:proofErr w:type="spellEnd"/>
-      <w:r>
-        <w:rPr>
-          <w:rStyle w:val="berschrift2Zchn"/>
-          <w:rFonts w:eastAsia="Times New Roman" w:cs="Times New Roman"/>
-          <w:caps w:val="0"/>
-          <w:spacing w:val="0"/>
-          <w:szCs w:val="22"/>
-          <w:shd w:val="clear" w:color="auto" w:fill="auto"/>
-          <w:lang w:val="en-US" w:eastAsia="de-DE"/>
-        </w:rPr>
-        <w:t xml:space="preserve"> (containing a folder called </w:t>
-      </w:r>
-      <w:proofErr w:type="spellStart"/>
-      <w:r>
-        <w:rPr>
-          <w:rStyle w:val="berschrift2Zchn"/>
-          <w:rFonts w:eastAsia="Times New Roman" w:cs="Times New Roman"/>
-          <w:caps w:val="0"/>
-          <w:spacing w:val="0"/>
-          <w:szCs w:val="22"/>
-          <w:shd w:val="clear" w:color="auto" w:fill="auto"/>
-          <w:lang w:val="en-US" w:eastAsia="de-DE"/>
-        </w:rPr>
-        <w:t>App_Data</w:t>
-      </w:r>
-      <w:proofErr w:type="spellEnd"/>
-      <w:r>
-        <w:rPr>
-          <w:rStyle w:val="berschrift2Zchn"/>
-          <w:rFonts w:eastAsia="Times New Roman" w:cs="Times New Roman"/>
-          <w:caps w:val="0"/>
-          <w:spacing w:val="0"/>
-          <w:szCs w:val="22"/>
-          <w:shd w:val="clear" w:color="auto" w:fill="auto"/>
-          <w:lang w:val="en-US" w:eastAsia="de-DE"/>
-        </w:rPr>
-        <w:t xml:space="preserve">, </w:t>
-      </w:r>
-      <w:proofErr w:type="spellStart"/>
-      <w:r>
-        <w:rPr>
-          <w:rStyle w:val="berschrift2Zchn"/>
-          <w:rFonts w:eastAsia="Times New Roman" w:cs="Times New Roman"/>
-          <w:caps w:val="0"/>
-          <w:spacing w:val="0"/>
-          <w:szCs w:val="22"/>
-          <w:shd w:val="clear" w:color="auto" w:fill="auto"/>
-          <w:lang w:val="en-US" w:eastAsia="de-DE"/>
-        </w:rPr>
-        <w:t>App_Start</w:t>
-      </w:r>
-      <w:proofErr w:type="spellEnd"/>
-      <w:r>
-        <w:rPr>
-          <w:rStyle w:val="berschrift2Zchn"/>
-          <w:rFonts w:eastAsia="Times New Roman" w:cs="Times New Roman"/>
-          <w:caps w:val="0"/>
-          <w:spacing w:val="0"/>
-          <w:szCs w:val="22"/>
-          <w:shd w:val="clear" w:color="auto" w:fill="auto"/>
-          <w:lang w:val="en-US" w:eastAsia="de-DE"/>
-        </w:rPr>
-        <w:t xml:space="preserve"> and more) into the created folder in 6. that hosts the website</w:t>
+        <w:t>Create and start a new website using the Microsoft IIS Manager. Please do not forget to make sure that the website will have at least read and write rights to the database.</w:t>
       </w:r>
     </w:p>
     <w:p>
@@ -508,6 +469,114 @@
           <w:shd w:val="clear" w:color="auto" w:fill="auto"/>
           <w:lang w:val="en-US" w:eastAsia="de-DE"/>
         </w:rPr>
+        <w:t xml:space="preserve">Copy the content of the folder </w:t>
+      </w:r>
+      <w:proofErr w:type="spellStart"/>
+      <w:r>
+        <w:rPr>
+          <w:rStyle w:val="berschrift2Zchn"/>
+          <w:rFonts w:eastAsia="Times New Roman" w:cs="Times New Roman"/>
+          <w:caps w:val="0"/>
+          <w:spacing w:val="0"/>
+          <w:szCs w:val="22"/>
+          <w:shd w:val="clear" w:color="auto" w:fill="auto"/>
+          <w:lang w:val="en-US" w:eastAsia="de-DE"/>
+        </w:rPr>
+        <w:t>ElectionTool</w:t>
+      </w:r>
+      <w:proofErr w:type="spellEnd"/>
+      <w:r>
+        <w:rPr>
+          <w:rStyle w:val="berschrift2Zchn"/>
+          <w:rFonts w:eastAsia="Times New Roman" w:cs="Times New Roman"/>
+          <w:caps w:val="0"/>
+          <w:spacing w:val="0"/>
+          <w:szCs w:val="22"/>
+          <w:shd w:val="clear" w:color="auto" w:fill="auto"/>
+          <w:lang w:val="en-US" w:eastAsia="de-DE"/>
+        </w:rPr>
+        <w:t xml:space="preserve"> (containing a folder called </w:t>
+      </w:r>
+      <w:proofErr w:type="spellStart"/>
+      <w:r>
+        <w:rPr>
+          <w:rStyle w:val="berschrift2Zchn"/>
+          <w:rFonts w:eastAsia="Times New Roman" w:cs="Times New Roman"/>
+          <w:caps w:val="0"/>
+          <w:spacing w:val="0"/>
+          <w:szCs w:val="22"/>
+          <w:shd w:val="clear" w:color="auto" w:fill="auto"/>
+          <w:lang w:val="en-US" w:eastAsia="de-DE"/>
+        </w:rPr>
+        <w:t>App_Data</w:t>
+      </w:r>
+      <w:proofErr w:type="spellEnd"/>
+      <w:r>
+        <w:rPr>
+          <w:rStyle w:val="berschrift2Zchn"/>
+          <w:rFonts w:eastAsia="Times New Roman" w:cs="Times New Roman"/>
+          <w:caps w:val="0"/>
+          <w:spacing w:val="0"/>
+          <w:szCs w:val="22"/>
+          <w:shd w:val="clear" w:color="auto" w:fill="auto"/>
+          <w:lang w:val="en-US" w:eastAsia="de-DE"/>
+        </w:rPr>
+        <w:t xml:space="preserve">, </w:t>
+      </w:r>
+      <w:proofErr w:type="spellStart"/>
+      <w:r>
+        <w:rPr>
+          <w:rStyle w:val="berschrift2Zchn"/>
+          <w:rFonts w:eastAsia="Times New Roman" w:cs="Times New Roman"/>
+          <w:caps w:val="0"/>
+          <w:spacing w:val="0"/>
+          <w:szCs w:val="22"/>
+          <w:shd w:val="clear" w:color="auto" w:fill="auto"/>
+          <w:lang w:val="en-US" w:eastAsia="de-DE"/>
+        </w:rPr>
+        <w:t>App_Start</w:t>
+      </w:r>
+      <w:proofErr w:type="spellEnd"/>
+      <w:r>
+        <w:rPr>
+          <w:rStyle w:val="berschrift2Zchn"/>
+          <w:rFonts w:eastAsia="Times New Roman" w:cs="Times New Roman"/>
+          <w:caps w:val="0"/>
+          <w:spacing w:val="0"/>
+          <w:szCs w:val="22"/>
+          <w:shd w:val="clear" w:color="auto" w:fill="auto"/>
+          <w:lang w:val="en-US" w:eastAsia="de-DE"/>
+        </w:rPr>
+        <w:t xml:space="preserve"> and more) into the created folder in 6. that hosts the website</w:t>
+      </w:r>
+    </w:p>
+    <w:p>
+      <w:pPr>
+        <w:pStyle w:val="Listenabsatz"/>
+        <w:numPr>
+          <w:ilvl w:val="0"/>
+          <w:numId w:val="4"/>
+        </w:numPr>
+        <w:rPr>
+          <w:rStyle w:val="berschrift2Zchn"/>
+          <w:rFonts w:eastAsia="Times New Roman" w:cs="Times New Roman"/>
+          <w:caps w:val="0"/>
+          <w:spacing w:val="0"/>
+          <w:szCs w:val="22"/>
+          <w:shd w:val="clear" w:color="auto" w:fill="auto"/>
+          <w:lang w:val="en-US" w:eastAsia="de-DE"/>
+        </w:rPr>
+      </w:pPr>
+      <w:r>
+        <w:rPr>
+          <w:rStyle w:val="berschrift2Zchn"/>
+          <w:rFonts w:eastAsia="Times New Roman" w:cs="Times New Roman"/>
+          <w:caps w:val="0"/>
+          <w:spacing w:val="0"/>
+          <w:szCs w:val="22"/>
+          <w:shd w:val="clear" w:color="auto" w:fill="auto"/>
+          <w:lang w:val="en-US" w:eastAsia="de-DE"/>
+        </w:rPr>
         <w:t xml:space="preserve">Open the website in your browser and enjoy our </w:t>
       </w:r>
       <w:proofErr w:type="spellStart"/>
@@ -562,8 +631,6 @@
         </w:rPr>
         <w:t>If you have problems or any questions please contact us.</w:t>
       </w:r>
-      <w:bookmarkStart w:id="0" w:name="_GoBack"/>
-      <w:bookmarkEnd w:id="0"/>
     </w:p>
     <w:p>
       <w:pPr>
@@ -2305,7 +2372,7 @@
   <a:extraClrSchemeLst/>
   <a:extLst>
     <a:ext uri="{05A4C25C-085E-4340-85A3-A5531E510DB2}">
-      <thm15:themeFamily xmlns:thm15="http://schemas.microsoft.com/office/thememl/2012/main" xmlns="" name="Office Theme" id="{62F939B6-93AF-4DB8-9C6B-D6C7DFDC589F}" vid="{4A3C46E8-61CC-4603-A589-7422A47A8E4A}"/>
+      <thm15:themeFamily xmlns="" xmlns:thm15="http://schemas.microsoft.com/office/thememl/2012/main" name="Office Theme" id="{62F939B6-93AF-4DB8-9C6B-D6C7DFDC589F}" vid="{4A3C46E8-61CC-4603-A589-7422A47A8E4A}"/>
     </a:ext>
   </a:extLst>
 </a:theme>

</xml_diff>